<commit_message>
add usdk 1.5 demo and doc
</commit_message>
<xml_diff>
--- a/USDK V1.4_20250415.docx
+++ b/USDK V1.4_20250415.docx
@@ -407,8 +407,6 @@
           <w:lang w:eastAsia="zh-CN"/>
         </w:rPr>
       </w:pPr>
-      <w:bookmarkStart w:id="72" w:name="_GoBack"/>
-      <w:bookmarkEnd w:id="72"/>
     </w:p>
     <w:tbl>
       <w:tblPr>
@@ -1389,13 +1387,23 @@
               <w:autoSpaceDN/>
               <w:jc w:val="center"/>
               <w:rPr>
+                <w:rFonts w:hint="default" w:ascii="宋体" w:hAnsi="宋体" w:cs="Times New Roman"/>
+                <w:kern w:val="2"/>
+                <w:sz w:val="21"/>
+                <w:szCs w:val="21"/>
+                <w:lang w:val="en-US" w:eastAsia="zh-CN"/>
+              </w:rPr>
+            </w:pPr>
+            <w:r>
+              <w:rPr>
                 <w:rFonts w:hint="eastAsia" w:ascii="宋体" w:hAnsi="宋体" w:cs="Times New Roman"/>
                 <w:kern w:val="2"/>
                 <w:sz w:val="21"/>
                 <w:szCs w:val="21"/>
-                <w:lang w:eastAsia="zh-CN"/>
-              </w:rPr>
-            </w:pPr>
+                <w:lang w:val="en-US" w:eastAsia="zh-CN"/>
+              </w:rPr>
+              <w:t>V1.0.5</w:t>
+            </w:r>
           </w:p>
         </w:tc>
         <w:tc>
@@ -1416,13 +1424,23 @@
               <w:autoSpaceDN/>
               <w:jc w:val="center"/>
               <w:rPr>
+                <w:rFonts w:hint="default" w:ascii="宋体" w:hAnsi="宋体" w:cs="Times New Roman"/>
+                <w:kern w:val="2"/>
+                <w:sz w:val="21"/>
+                <w:szCs w:val="21"/>
+                <w:lang w:val="en-US" w:eastAsia="zh-CN"/>
+              </w:rPr>
+            </w:pPr>
+            <w:r>
+              <w:rPr>
                 <w:rFonts w:hint="eastAsia" w:ascii="宋体" w:hAnsi="宋体" w:cs="Times New Roman"/>
                 <w:kern w:val="2"/>
                 <w:sz w:val="21"/>
                 <w:szCs w:val="21"/>
-                <w:lang w:eastAsia="zh-CN"/>
-              </w:rPr>
-            </w:pPr>
+                <w:lang w:val="en-US" w:eastAsia="zh-CN"/>
+              </w:rPr>
+              <w:t>2025.04.27</w:t>
+            </w:r>
           </w:p>
         </w:tc>
         <w:tc>
@@ -1470,13 +1488,23 @@
               <w:autoSpaceDN/>
               <w:jc w:val="center"/>
               <w:rPr>
+                <w:rFonts w:hint="default" w:ascii="宋体" w:hAnsi="宋体" w:cs="Times New Roman"/>
+                <w:kern w:val="2"/>
+                <w:sz w:val="21"/>
+                <w:szCs w:val="21"/>
+                <w:lang w:val="en-US" w:eastAsia="zh-CN"/>
+              </w:rPr>
+            </w:pPr>
+            <w:r>
+              <w:rPr>
                 <w:rFonts w:hint="eastAsia" w:ascii="宋体" w:hAnsi="宋体" w:cs="Times New Roman"/>
                 <w:kern w:val="2"/>
                 <w:sz w:val="21"/>
                 <w:szCs w:val="21"/>
-                <w:lang w:eastAsia="zh-CN"/>
-              </w:rPr>
-            </w:pPr>
+                <w:lang w:val="en-US" w:eastAsia="zh-CN"/>
+              </w:rPr>
+              <w:t>Add sim data control</w:t>
+            </w:r>
           </w:p>
         </w:tc>
       </w:tr>
@@ -5641,8 +5669,8 @@
           <w:tab w:val="left" w:pos="720"/>
         </w:tabs>
       </w:pPr>
-      <w:bookmarkStart w:id="3" w:name="_Toc11235"/>
-      <w:bookmarkStart w:id="4" w:name="_Toc141107488"/>
+      <w:bookmarkStart w:id="3" w:name="_Toc141107488"/>
+      <w:bookmarkStart w:id="4" w:name="_Toc11235"/>
       <w:r>
         <w:rPr>
           <w:rFonts w:hint="eastAsia"/>
@@ -6253,12 +6281,6 @@
             <w:insideH w:val="single" w:color="auto" w:sz="4" w:space="0"/>
             <w:insideV w:val="single" w:color="auto" w:sz="4" w:space="0"/>
           </w:tblBorders>
-          <w:tblCellMar>
-            <w:top w:w="0" w:type="dxa"/>
-            <w:left w:w="108" w:type="dxa"/>
-            <w:bottom w:w="0" w:type="dxa"/>
-            <w:right w:w="108" w:type="dxa"/>
-          </w:tblCellMar>
         </w:tblPrEx>
         <w:trPr>
           <w:trHeight w:val="460" w:hRule="atLeast"/>
@@ -6561,12 +6583,6 @@
             <w:insideH w:val="single" w:color="auto" w:sz="4" w:space="0"/>
             <w:insideV w:val="single" w:color="auto" w:sz="4" w:space="0"/>
           </w:tblBorders>
-          <w:tblCellMar>
-            <w:top w:w="0" w:type="dxa"/>
-            <w:left w:w="108" w:type="dxa"/>
-            <w:bottom w:w="0" w:type="dxa"/>
-            <w:right w:w="108" w:type="dxa"/>
-          </w:tblCellMar>
         </w:tblPrEx>
         <w:trPr>
           <w:trHeight w:val="300" w:hRule="atLeast"/>
@@ -6661,12 +6677,6 @@
             <w:insideH w:val="single" w:color="auto" w:sz="4" w:space="0"/>
             <w:insideV w:val="single" w:color="auto" w:sz="4" w:space="0"/>
           </w:tblBorders>
-          <w:tblCellMar>
-            <w:top w:w="0" w:type="dxa"/>
-            <w:left w:w="108" w:type="dxa"/>
-            <w:bottom w:w="0" w:type="dxa"/>
-            <w:right w:w="108" w:type="dxa"/>
-          </w:tblCellMar>
         </w:tblPrEx>
         <w:trPr>
           <w:trHeight w:val="576" w:hRule="atLeast"/>
@@ -11664,8 +11674,8 @@
           <w:lang w:val="en-US" w:eastAsia="zh-CN"/>
         </w:rPr>
       </w:pPr>
-      <w:bookmarkStart w:id="25" w:name="_Toc3956"/>
-      <w:bookmarkStart w:id="26" w:name="_Toc14236"/>
+      <w:bookmarkStart w:id="25" w:name="_Toc14236"/>
+      <w:bookmarkStart w:id="26" w:name="_Toc3956"/>
       <w:r>
         <w:rPr>
           <w:rFonts w:hint="eastAsia"/>
@@ -13022,12 +13032,6 @@
             <w:insideH w:val="single" w:color="auto" w:sz="4" w:space="0"/>
             <w:insideV w:val="single" w:color="auto" w:sz="4" w:space="0"/>
           </w:tblBorders>
-          <w:tblCellMar>
-            <w:top w:w="0" w:type="dxa"/>
-            <w:left w:w="108" w:type="dxa"/>
-            <w:bottom w:w="0" w:type="dxa"/>
-            <w:right w:w="108" w:type="dxa"/>
-          </w:tblCellMar>
         </w:tblPrEx>
         <w:trPr>
           <w:trHeight w:val="460" w:hRule="atLeast"/>
@@ -13652,12 +13656,6 @@
             <w:insideH w:val="single" w:color="auto" w:sz="4" w:space="0"/>
             <w:insideV w:val="single" w:color="auto" w:sz="4" w:space="0"/>
           </w:tblBorders>
-          <w:tblCellMar>
-            <w:top w:w="0" w:type="dxa"/>
-            <w:left w:w="108" w:type="dxa"/>
-            <w:bottom w:w="0" w:type="dxa"/>
-            <w:right w:w="108" w:type="dxa"/>
-          </w:tblCellMar>
         </w:tblPrEx>
         <w:trPr>
           <w:trHeight w:val="461" w:hRule="atLeast"/>
@@ -17805,12 +17803,6 @@
             <w:insideH w:val="single" w:color="auto" w:sz="4" w:space="0"/>
             <w:insideV w:val="single" w:color="auto" w:sz="4" w:space="0"/>
           </w:tblBorders>
-          <w:tblCellMar>
-            <w:top w:w="0" w:type="dxa"/>
-            <w:left w:w="108" w:type="dxa"/>
-            <w:bottom w:w="0" w:type="dxa"/>
-            <w:right w:w="108" w:type="dxa"/>
-          </w:tblCellMar>
         </w:tblPrEx>
         <w:trPr>
           <w:trHeight w:val="460" w:hRule="atLeast"/>
@@ -21409,6 +21401,1242 @@
                 <w:lang w:val="en-US" w:eastAsia="zh-CN"/>
               </w:rPr>
               <w:t>1-255</w:t>
+            </w:r>
+          </w:p>
+        </w:tc>
+      </w:tr>
+      <w:tr>
+        <w:tblPrEx>
+          <w:tblBorders>
+            <w:top w:val="single" w:color="auto" w:sz="4" w:space="0"/>
+            <w:left w:val="single" w:color="auto" w:sz="4" w:space="0"/>
+            <w:bottom w:val="single" w:color="auto" w:sz="4" w:space="0"/>
+            <w:right w:val="single" w:color="auto" w:sz="4" w:space="0"/>
+            <w:insideH w:val="single" w:color="auto" w:sz="4" w:space="0"/>
+            <w:insideV w:val="single" w:color="auto" w:sz="4" w:space="0"/>
+          </w:tblBorders>
+          <w:tblCellMar>
+            <w:top w:w="0" w:type="dxa"/>
+            <w:left w:w="108" w:type="dxa"/>
+            <w:bottom w:w="0" w:type="dxa"/>
+            <w:right w:w="108" w:type="dxa"/>
+          </w:tblCellMar>
+        </w:tblPrEx>
+        <w:trPr>
+          <w:trHeight w:val="576" w:hRule="atLeast"/>
+          <w:jc w:val="center"/>
+        </w:trPr>
+        <w:tc>
+          <w:tcPr>
+            <w:tcW w:w="1413" w:type="dxa"/>
+            <w:tcBorders>
+              <w:top w:val="single" w:color="auto" w:sz="4" w:space="0"/>
+              <w:left w:val="single" w:color="auto" w:sz="4" w:space="0"/>
+              <w:bottom w:val="single" w:color="auto" w:sz="4" w:space="0"/>
+              <w:right w:val="single" w:color="auto" w:sz="4" w:space="0"/>
+            </w:tcBorders>
+            <w:shd w:val="clear" w:color="auto" w:fill="99CCFF"/>
+          </w:tcPr>
+          <w:p>
+            <w:pPr>
+              <w:pStyle w:val="38"/>
+              <w:rPr>
+                <w:rFonts w:cs="Microsoft Sans Serif"/>
+              </w:rPr>
+            </w:pPr>
+            <w:r>
+              <w:rPr>
+                <w:rFonts w:hint="eastAsia"/>
+              </w:rPr>
+              <w:t>return</w:t>
+            </w:r>
+          </w:p>
+        </w:tc>
+        <w:tc>
+          <w:tcPr>
+            <w:tcW w:w="6870" w:type="dxa"/>
+            <w:gridSpan w:val="3"/>
+            <w:tcBorders>
+              <w:top w:val="single" w:color="auto" w:sz="4" w:space="0"/>
+              <w:left w:val="single" w:color="auto" w:sz="4" w:space="0"/>
+              <w:bottom w:val="single" w:color="auto" w:sz="4" w:space="0"/>
+              <w:right w:val="single" w:color="auto" w:sz="4" w:space="0"/>
+            </w:tcBorders>
+          </w:tcPr>
+          <w:p>
+            <w:pPr>
+              <w:pStyle w:val="38"/>
+              <w:rPr>
+                <w:lang w:eastAsia="zh-CN"/>
+              </w:rPr>
+            </w:pPr>
+          </w:p>
+        </w:tc>
+      </w:tr>
+    </w:tbl>
+    <w:p>
+      <w:pPr>
+        <w:pStyle w:val="4"/>
+        <w:rPr>
+          <w:lang w:eastAsia="zh-CN"/>
+        </w:rPr>
+      </w:pPr>
+      <w:r>
+        <w:rPr>
+          <w:rFonts w:hint="eastAsia"/>
+        </w:rPr>
+        <w:t>setDefaultSimData</w:t>
+      </w:r>
+    </w:p>
+    <w:tbl>
+      <w:tblPr>
+        <w:tblStyle w:val="22"/>
+        <w:tblW w:w="0" w:type="auto"/>
+        <w:jc w:val="center"/>
+        <w:tblBorders>
+          <w:top w:val="single" w:color="auto" w:sz="4" w:space="0"/>
+          <w:left w:val="single" w:color="auto" w:sz="4" w:space="0"/>
+          <w:bottom w:val="single" w:color="auto" w:sz="4" w:space="0"/>
+          <w:right w:val="single" w:color="auto" w:sz="4" w:space="0"/>
+          <w:insideH w:val="single" w:color="auto" w:sz="4" w:space="0"/>
+          <w:insideV w:val="single" w:color="auto" w:sz="4" w:space="0"/>
+        </w:tblBorders>
+        <w:tblLayout w:type="fixed"/>
+        <w:tblCellMar>
+          <w:top w:w="0" w:type="dxa"/>
+          <w:left w:w="108" w:type="dxa"/>
+          <w:bottom w:w="0" w:type="dxa"/>
+          <w:right w:w="108" w:type="dxa"/>
+        </w:tblCellMar>
+      </w:tblPr>
+      <w:tblGrid>
+        <w:gridCol w:w="1413"/>
+        <w:gridCol w:w="1107"/>
+        <w:gridCol w:w="1080"/>
+        <w:gridCol w:w="4683"/>
+      </w:tblGrid>
+      <w:tr>
+        <w:tblPrEx>
+          <w:tblBorders>
+            <w:top w:val="single" w:color="auto" w:sz="4" w:space="0"/>
+            <w:left w:val="single" w:color="auto" w:sz="4" w:space="0"/>
+            <w:bottom w:val="single" w:color="auto" w:sz="4" w:space="0"/>
+            <w:right w:val="single" w:color="auto" w:sz="4" w:space="0"/>
+            <w:insideH w:val="single" w:color="auto" w:sz="4" w:space="0"/>
+            <w:insideV w:val="single" w:color="auto" w:sz="4" w:space="0"/>
+          </w:tblBorders>
+          <w:tblCellMar>
+            <w:top w:w="0" w:type="dxa"/>
+            <w:left w:w="108" w:type="dxa"/>
+            <w:bottom w:w="0" w:type="dxa"/>
+            <w:right w:w="108" w:type="dxa"/>
+          </w:tblCellMar>
+        </w:tblPrEx>
+        <w:trPr>
+          <w:trHeight w:val="460" w:hRule="atLeast"/>
+          <w:jc w:val="center"/>
+        </w:trPr>
+        <w:tc>
+          <w:tcPr>
+            <w:tcW w:w="1413" w:type="dxa"/>
+            <w:tcBorders>
+              <w:top w:val="single" w:color="auto" w:sz="4" w:space="0"/>
+              <w:left w:val="single" w:color="auto" w:sz="4" w:space="0"/>
+              <w:bottom w:val="single" w:color="auto" w:sz="4" w:space="0"/>
+              <w:right w:val="single" w:color="auto" w:sz="4" w:space="0"/>
+            </w:tcBorders>
+            <w:shd w:val="clear" w:color="auto" w:fill="99CCFF"/>
+          </w:tcPr>
+          <w:p>
+            <w:pPr>
+              <w:pStyle w:val="38"/>
+              <w:rPr>
+                <w:sz w:val="21"/>
+                <w:szCs w:val="21"/>
+                <w:lang w:eastAsia="zh-CN"/>
+              </w:rPr>
+            </w:pPr>
+            <w:r>
+              <w:rPr>
+                <w:rFonts w:hint="eastAsia"/>
+              </w:rPr>
+              <w:t>definition</w:t>
+            </w:r>
+          </w:p>
+        </w:tc>
+        <w:tc>
+          <w:tcPr>
+            <w:tcW w:w="6870" w:type="dxa"/>
+            <w:gridSpan w:val="3"/>
+            <w:tcBorders>
+              <w:top w:val="single" w:color="auto" w:sz="4" w:space="0"/>
+              <w:left w:val="single" w:color="auto" w:sz="4" w:space="0"/>
+              <w:bottom w:val="single" w:color="auto" w:sz="4" w:space="0"/>
+              <w:right w:val="single" w:color="auto" w:sz="4" w:space="0"/>
+            </w:tcBorders>
+          </w:tcPr>
+          <w:p>
+            <w:pPr>
+              <w:pStyle w:val="38"/>
+            </w:pPr>
+            <w:r>
+              <w:rPr>
+                <w:rFonts w:hint="eastAsia"/>
+              </w:rPr>
+              <w:t xml:space="preserve">public void setDefaultSimData(int simData) </w:t>
+            </w:r>
+          </w:p>
+        </w:tc>
+      </w:tr>
+      <w:tr>
+        <w:tblPrEx>
+          <w:tblBorders>
+            <w:top w:val="single" w:color="auto" w:sz="4" w:space="0"/>
+            <w:left w:val="single" w:color="auto" w:sz="4" w:space="0"/>
+            <w:bottom w:val="single" w:color="auto" w:sz="4" w:space="0"/>
+            <w:right w:val="single" w:color="auto" w:sz="4" w:space="0"/>
+            <w:insideH w:val="single" w:color="auto" w:sz="4" w:space="0"/>
+            <w:insideV w:val="single" w:color="auto" w:sz="4" w:space="0"/>
+          </w:tblBorders>
+          <w:tblCellMar>
+            <w:top w:w="0" w:type="dxa"/>
+            <w:left w:w="108" w:type="dxa"/>
+            <w:bottom w:w="0" w:type="dxa"/>
+            <w:right w:w="108" w:type="dxa"/>
+          </w:tblCellMar>
+        </w:tblPrEx>
+        <w:trPr>
+          <w:trHeight w:val="461" w:hRule="atLeast"/>
+          <w:jc w:val="center"/>
+        </w:trPr>
+        <w:tc>
+          <w:tcPr>
+            <w:tcW w:w="1413" w:type="dxa"/>
+            <w:tcBorders>
+              <w:top w:val="single" w:color="auto" w:sz="4" w:space="0"/>
+              <w:left w:val="single" w:color="auto" w:sz="4" w:space="0"/>
+              <w:bottom w:val="single" w:color="auto" w:sz="4" w:space="0"/>
+              <w:right w:val="single" w:color="auto" w:sz="4" w:space="0"/>
+            </w:tcBorders>
+            <w:shd w:val="clear" w:color="auto" w:fill="99CCFF"/>
+          </w:tcPr>
+          <w:p>
+            <w:pPr>
+              <w:pStyle w:val="38"/>
+              <w:rPr>
+                <w:rFonts w:cs="Times New Roman"/>
+                <w:kern w:val="2"/>
+              </w:rPr>
+            </w:pPr>
+            <w:r>
+              <w:rPr>
+                <w:rFonts w:hint="eastAsia"/>
+              </w:rPr>
+              <w:t>illustrate</w:t>
+            </w:r>
+          </w:p>
+        </w:tc>
+        <w:tc>
+          <w:tcPr>
+            <w:tcW w:w="6870" w:type="dxa"/>
+            <w:gridSpan w:val="3"/>
+            <w:tcBorders>
+              <w:top w:val="single" w:color="auto" w:sz="4" w:space="0"/>
+              <w:left w:val="single" w:color="auto" w:sz="4" w:space="0"/>
+              <w:bottom w:val="single" w:color="auto" w:sz="4" w:space="0"/>
+              <w:right w:val="single" w:color="auto" w:sz="4" w:space="0"/>
+            </w:tcBorders>
+          </w:tcPr>
+          <w:p>
+            <w:pPr>
+              <w:pStyle w:val="38"/>
+              <w:rPr>
+                <w:rFonts w:hint="default"/>
+                <w:lang w:val="en-US" w:eastAsia="zh-CN"/>
+              </w:rPr>
+            </w:pPr>
+            <w:r>
+              <w:rPr>
+                <w:rFonts w:hint="eastAsia"/>
+                <w:lang w:val="en-US" w:eastAsia="zh-CN"/>
+              </w:rPr>
+              <w:t>Set the preferred data SIM card</w:t>
+            </w:r>
+          </w:p>
+        </w:tc>
+      </w:tr>
+      <w:tr>
+        <w:tblPrEx>
+          <w:tblBorders>
+            <w:top w:val="single" w:color="auto" w:sz="4" w:space="0"/>
+            <w:left w:val="single" w:color="auto" w:sz="4" w:space="0"/>
+            <w:bottom w:val="single" w:color="auto" w:sz="4" w:space="0"/>
+            <w:right w:val="single" w:color="auto" w:sz="4" w:space="0"/>
+            <w:insideH w:val="single" w:color="auto" w:sz="4" w:space="0"/>
+            <w:insideV w:val="single" w:color="auto" w:sz="4" w:space="0"/>
+          </w:tblBorders>
+          <w:tblCellMar>
+            <w:top w:w="0" w:type="dxa"/>
+            <w:left w:w="108" w:type="dxa"/>
+            <w:bottom w:w="0" w:type="dxa"/>
+            <w:right w:w="108" w:type="dxa"/>
+          </w:tblCellMar>
+        </w:tblPrEx>
+        <w:trPr>
+          <w:trHeight w:val="299" w:hRule="atLeast"/>
+          <w:jc w:val="center"/>
+        </w:trPr>
+        <w:tc>
+          <w:tcPr>
+            <w:tcW w:w="1413" w:type="dxa"/>
+            <w:vMerge w:val="restart"/>
+            <w:tcBorders>
+              <w:top w:val="nil"/>
+              <w:left w:val="single" w:color="auto" w:sz="4" w:space="0"/>
+              <w:bottom w:val="single" w:color="auto" w:sz="4" w:space="0"/>
+              <w:right w:val="single" w:color="auto" w:sz="4" w:space="0"/>
+            </w:tcBorders>
+            <w:shd w:val="clear" w:color="auto" w:fill="99CCFF"/>
+          </w:tcPr>
+          <w:p>
+            <w:pPr>
+              <w:pStyle w:val="38"/>
+              <w:rPr>
+                <w:kern w:val="2"/>
+              </w:rPr>
+            </w:pPr>
+            <w:r>
+              <w:rPr>
+                <w:rFonts w:hint="eastAsia"/>
+              </w:rPr>
+              <w:t>parameter</w:t>
+            </w:r>
+          </w:p>
+        </w:tc>
+        <w:tc>
+          <w:tcPr>
+            <w:tcW w:w="1107" w:type="dxa"/>
+            <w:tcBorders>
+              <w:top w:val="single" w:color="auto" w:sz="4" w:space="0"/>
+              <w:left w:val="single" w:color="auto" w:sz="4" w:space="0"/>
+              <w:bottom w:val="single" w:color="auto" w:sz="4" w:space="0"/>
+              <w:right w:val="single" w:color="auto" w:sz="4" w:space="0"/>
+            </w:tcBorders>
+            <w:shd w:val="clear" w:color="auto" w:fill="FFCC99"/>
+          </w:tcPr>
+          <w:p>
+            <w:pPr>
+              <w:pStyle w:val="38"/>
+            </w:pPr>
+            <w:r>
+              <w:rPr>
+                <w:rFonts w:hint="eastAsia"/>
+              </w:rPr>
+              <w:t>name</w:t>
+            </w:r>
+          </w:p>
+        </w:tc>
+        <w:tc>
+          <w:tcPr>
+            <w:tcW w:w="1080" w:type="dxa"/>
+            <w:tcBorders>
+              <w:top w:val="single" w:color="auto" w:sz="4" w:space="0"/>
+              <w:left w:val="single" w:color="auto" w:sz="4" w:space="0"/>
+              <w:bottom w:val="single" w:color="auto" w:sz="4" w:space="0"/>
+              <w:right w:val="single" w:color="auto" w:sz="4" w:space="0"/>
+            </w:tcBorders>
+            <w:shd w:val="clear" w:color="auto" w:fill="FFCC99"/>
+          </w:tcPr>
+          <w:p>
+            <w:pPr>
+              <w:pStyle w:val="38"/>
+            </w:pPr>
+            <w:r>
+              <w:rPr>
+                <w:rFonts w:hint="eastAsia"/>
+              </w:rPr>
+              <w:t>type</w:t>
+            </w:r>
+          </w:p>
+        </w:tc>
+        <w:tc>
+          <w:tcPr>
+            <w:tcW w:w="4683" w:type="dxa"/>
+            <w:tcBorders>
+              <w:top w:val="single" w:color="auto" w:sz="4" w:space="0"/>
+              <w:left w:val="single" w:color="auto" w:sz="4" w:space="0"/>
+              <w:bottom w:val="single" w:color="auto" w:sz="4" w:space="0"/>
+              <w:right w:val="single" w:color="auto" w:sz="4" w:space="0"/>
+            </w:tcBorders>
+            <w:shd w:val="clear" w:color="auto" w:fill="FFCC99"/>
+          </w:tcPr>
+          <w:p>
+            <w:pPr>
+              <w:pStyle w:val="38"/>
+            </w:pPr>
+            <w:r>
+              <w:rPr>
+                <w:rFonts w:hint="eastAsia"/>
+              </w:rPr>
+              <w:t>tips</w:t>
+            </w:r>
+          </w:p>
+        </w:tc>
+      </w:tr>
+      <w:tr>
+        <w:tblPrEx>
+          <w:tblBorders>
+            <w:top w:val="single" w:color="auto" w:sz="4" w:space="0"/>
+            <w:left w:val="single" w:color="auto" w:sz="4" w:space="0"/>
+            <w:bottom w:val="single" w:color="auto" w:sz="4" w:space="0"/>
+            <w:right w:val="single" w:color="auto" w:sz="4" w:space="0"/>
+            <w:insideH w:val="single" w:color="auto" w:sz="4" w:space="0"/>
+            <w:insideV w:val="single" w:color="auto" w:sz="4" w:space="0"/>
+          </w:tblBorders>
+          <w:tblCellMar>
+            <w:top w:w="0" w:type="dxa"/>
+            <w:left w:w="108" w:type="dxa"/>
+            <w:bottom w:w="0" w:type="dxa"/>
+            <w:right w:w="108" w:type="dxa"/>
+          </w:tblCellMar>
+        </w:tblPrEx>
+        <w:trPr>
+          <w:trHeight w:val="300" w:hRule="atLeast"/>
+          <w:jc w:val="center"/>
+        </w:trPr>
+        <w:tc>
+          <w:tcPr>
+            <w:tcW w:w="1413" w:type="dxa"/>
+            <w:vMerge w:val="continue"/>
+            <w:tcBorders>
+              <w:top w:val="nil"/>
+              <w:left w:val="single" w:color="auto" w:sz="4" w:space="0"/>
+              <w:bottom w:val="single" w:color="auto" w:sz="4" w:space="0"/>
+              <w:right w:val="single" w:color="auto" w:sz="4" w:space="0"/>
+            </w:tcBorders>
+            <w:vAlign w:val="center"/>
+          </w:tcPr>
+          <w:p>
+            <w:pPr>
+              <w:pStyle w:val="38"/>
+              <w:rPr>
+                <w:kern w:val="2"/>
+                <w:sz w:val="21"/>
+                <w:szCs w:val="21"/>
+              </w:rPr>
+            </w:pPr>
+          </w:p>
+        </w:tc>
+        <w:tc>
+          <w:tcPr>
+            <w:tcW w:w="1107" w:type="dxa"/>
+            <w:tcBorders>
+              <w:top w:val="single" w:color="auto" w:sz="4" w:space="0"/>
+              <w:left w:val="single" w:color="auto" w:sz="4" w:space="0"/>
+              <w:bottom w:val="single" w:color="auto" w:sz="4" w:space="0"/>
+              <w:right w:val="single" w:color="auto" w:sz="4" w:space="0"/>
+            </w:tcBorders>
+          </w:tcPr>
+          <w:p>
+            <w:pPr>
+              <w:pStyle w:val="38"/>
+              <w:rPr>
+                <w:lang w:eastAsia="zh-CN"/>
+              </w:rPr>
+            </w:pPr>
+            <w:r>
+              <w:rPr>
+                <w:rFonts w:hint="eastAsia"/>
+              </w:rPr>
+              <w:t>simData</w:t>
+            </w:r>
+          </w:p>
+        </w:tc>
+        <w:tc>
+          <w:tcPr>
+            <w:tcW w:w="1080" w:type="dxa"/>
+            <w:tcBorders>
+              <w:top w:val="single" w:color="auto" w:sz="4" w:space="0"/>
+              <w:left w:val="single" w:color="auto" w:sz="4" w:space="0"/>
+              <w:bottom w:val="single" w:color="auto" w:sz="4" w:space="0"/>
+              <w:right w:val="single" w:color="auto" w:sz="4" w:space="0"/>
+            </w:tcBorders>
+          </w:tcPr>
+          <w:p>
+            <w:pPr>
+              <w:pStyle w:val="38"/>
+              <w:rPr>
+                <w:rFonts w:hint="default" w:cs="Microsoft Sans Serif"/>
+                <w:kern w:val="2"/>
+                <w:lang w:val="en-US" w:eastAsia="zh-CN"/>
+              </w:rPr>
+            </w:pPr>
+            <w:r>
+              <w:rPr>
+                <w:rFonts w:hint="eastAsia" w:cs="Microsoft Sans Serif"/>
+                <w:kern w:val="2"/>
+                <w:lang w:val="en-US" w:eastAsia="zh-CN"/>
+              </w:rPr>
+              <w:t>Int</w:t>
+            </w:r>
+          </w:p>
+        </w:tc>
+        <w:tc>
+          <w:tcPr>
+            <w:tcW w:w="4683" w:type="dxa"/>
+            <w:tcBorders>
+              <w:top w:val="single" w:color="auto" w:sz="4" w:space="0"/>
+              <w:left w:val="single" w:color="auto" w:sz="4" w:space="0"/>
+              <w:bottom w:val="single" w:color="auto" w:sz="4" w:space="0"/>
+              <w:right w:val="single" w:color="auto" w:sz="4" w:space="0"/>
+            </w:tcBorders>
+          </w:tcPr>
+          <w:p>
+            <w:pPr>
+              <w:pStyle w:val="38"/>
+              <w:numPr>
+                <w:ilvl w:val="0"/>
+                <w:numId w:val="3"/>
+              </w:numPr>
+              <w:rPr>
+                <w:rFonts w:hint="eastAsia" w:cs="Times New Roman"/>
+                <w:lang w:val="en-US" w:eastAsia="zh-CN"/>
+              </w:rPr>
+            </w:pPr>
+            <w:r>
+              <w:rPr>
+                <w:rFonts w:hint="eastAsia" w:cs="Times New Roman"/>
+                <w:lang w:val="en-US" w:eastAsia="zh-CN"/>
+              </w:rPr>
+              <w:t>sim1</w:t>
+            </w:r>
+          </w:p>
+          <w:p>
+            <w:pPr>
+              <w:pStyle w:val="38"/>
+              <w:numPr>
+                <w:ilvl w:val="0"/>
+                <w:numId w:val="3"/>
+              </w:numPr>
+              <w:rPr>
+                <w:rFonts w:hint="default" w:cs="Times New Roman"/>
+                <w:lang w:val="en-US" w:eastAsia="zh-CN"/>
+              </w:rPr>
+            </w:pPr>
+            <w:r>
+              <w:rPr>
+                <w:rFonts w:hint="eastAsia" w:cs="Times New Roman"/>
+                <w:lang w:val="en-US" w:eastAsia="zh-CN"/>
+              </w:rPr>
+              <w:t>sim2</w:t>
+            </w:r>
+          </w:p>
+        </w:tc>
+      </w:tr>
+      <w:tr>
+        <w:tblPrEx>
+          <w:tblBorders>
+            <w:top w:val="single" w:color="auto" w:sz="4" w:space="0"/>
+            <w:left w:val="single" w:color="auto" w:sz="4" w:space="0"/>
+            <w:bottom w:val="single" w:color="auto" w:sz="4" w:space="0"/>
+            <w:right w:val="single" w:color="auto" w:sz="4" w:space="0"/>
+            <w:insideH w:val="single" w:color="auto" w:sz="4" w:space="0"/>
+            <w:insideV w:val="single" w:color="auto" w:sz="4" w:space="0"/>
+          </w:tblBorders>
+          <w:tblCellMar>
+            <w:top w:w="0" w:type="dxa"/>
+            <w:left w:w="108" w:type="dxa"/>
+            <w:bottom w:w="0" w:type="dxa"/>
+            <w:right w:w="108" w:type="dxa"/>
+          </w:tblCellMar>
+        </w:tblPrEx>
+        <w:trPr>
+          <w:trHeight w:val="576" w:hRule="atLeast"/>
+          <w:jc w:val="center"/>
+        </w:trPr>
+        <w:tc>
+          <w:tcPr>
+            <w:tcW w:w="1413" w:type="dxa"/>
+            <w:tcBorders>
+              <w:top w:val="single" w:color="auto" w:sz="4" w:space="0"/>
+              <w:left w:val="single" w:color="auto" w:sz="4" w:space="0"/>
+              <w:bottom w:val="single" w:color="auto" w:sz="4" w:space="0"/>
+              <w:right w:val="single" w:color="auto" w:sz="4" w:space="0"/>
+            </w:tcBorders>
+            <w:shd w:val="clear" w:color="auto" w:fill="99CCFF"/>
+          </w:tcPr>
+          <w:p>
+            <w:pPr>
+              <w:pStyle w:val="38"/>
+              <w:rPr>
+                <w:rFonts w:cs="Microsoft Sans Serif"/>
+              </w:rPr>
+            </w:pPr>
+            <w:r>
+              <w:rPr>
+                <w:rFonts w:hint="eastAsia"/>
+              </w:rPr>
+              <w:t>return</w:t>
+            </w:r>
+          </w:p>
+        </w:tc>
+        <w:tc>
+          <w:tcPr>
+            <w:tcW w:w="6870" w:type="dxa"/>
+            <w:gridSpan w:val="3"/>
+            <w:tcBorders>
+              <w:top w:val="single" w:color="auto" w:sz="4" w:space="0"/>
+              <w:left w:val="single" w:color="auto" w:sz="4" w:space="0"/>
+              <w:bottom w:val="single" w:color="auto" w:sz="4" w:space="0"/>
+              <w:right w:val="single" w:color="auto" w:sz="4" w:space="0"/>
+            </w:tcBorders>
+          </w:tcPr>
+          <w:p>
+            <w:pPr>
+              <w:pStyle w:val="38"/>
+              <w:rPr>
+                <w:lang w:eastAsia="zh-CN"/>
+              </w:rPr>
+            </w:pPr>
+          </w:p>
+        </w:tc>
+      </w:tr>
+    </w:tbl>
+    <w:p>
+      <w:pPr>
+        <w:pStyle w:val="4"/>
+        <w:rPr>
+          <w:lang w:eastAsia="zh-CN"/>
+        </w:rPr>
+      </w:pPr>
+      <w:r>
+        <w:rPr>
+          <w:rFonts w:hint="eastAsia"/>
+          <w:lang w:val="en-US" w:eastAsia="zh-CN"/>
+        </w:rPr>
+        <w:t>control</w:t>
+      </w:r>
+      <w:r>
+        <w:rPr>
+          <w:rFonts w:hint="eastAsia"/>
+        </w:rPr>
+        <w:t>DefaultSimData</w:t>
+      </w:r>
+    </w:p>
+    <w:tbl>
+      <w:tblPr>
+        <w:tblStyle w:val="22"/>
+        <w:tblW w:w="0" w:type="auto"/>
+        <w:jc w:val="center"/>
+        <w:tblBorders>
+          <w:top w:val="single" w:color="auto" w:sz="4" w:space="0"/>
+          <w:left w:val="single" w:color="auto" w:sz="4" w:space="0"/>
+          <w:bottom w:val="single" w:color="auto" w:sz="4" w:space="0"/>
+          <w:right w:val="single" w:color="auto" w:sz="4" w:space="0"/>
+          <w:insideH w:val="single" w:color="auto" w:sz="4" w:space="0"/>
+          <w:insideV w:val="single" w:color="auto" w:sz="4" w:space="0"/>
+        </w:tblBorders>
+        <w:tblLayout w:type="fixed"/>
+        <w:tblCellMar>
+          <w:top w:w="0" w:type="dxa"/>
+          <w:left w:w="108" w:type="dxa"/>
+          <w:bottom w:w="0" w:type="dxa"/>
+          <w:right w:w="108" w:type="dxa"/>
+        </w:tblCellMar>
+      </w:tblPr>
+      <w:tblGrid>
+        <w:gridCol w:w="1413"/>
+        <w:gridCol w:w="1107"/>
+        <w:gridCol w:w="1080"/>
+        <w:gridCol w:w="4683"/>
+      </w:tblGrid>
+      <w:tr>
+        <w:tblPrEx>
+          <w:tblBorders>
+            <w:top w:val="single" w:color="auto" w:sz="4" w:space="0"/>
+            <w:left w:val="single" w:color="auto" w:sz="4" w:space="0"/>
+            <w:bottom w:val="single" w:color="auto" w:sz="4" w:space="0"/>
+            <w:right w:val="single" w:color="auto" w:sz="4" w:space="0"/>
+            <w:insideH w:val="single" w:color="auto" w:sz="4" w:space="0"/>
+            <w:insideV w:val="single" w:color="auto" w:sz="4" w:space="0"/>
+          </w:tblBorders>
+          <w:tblCellMar>
+            <w:top w:w="0" w:type="dxa"/>
+            <w:left w:w="108" w:type="dxa"/>
+            <w:bottom w:w="0" w:type="dxa"/>
+            <w:right w:w="108" w:type="dxa"/>
+          </w:tblCellMar>
+        </w:tblPrEx>
+        <w:trPr>
+          <w:trHeight w:val="460" w:hRule="atLeast"/>
+          <w:jc w:val="center"/>
+        </w:trPr>
+        <w:tc>
+          <w:tcPr>
+            <w:tcW w:w="1413" w:type="dxa"/>
+            <w:tcBorders>
+              <w:top w:val="single" w:color="auto" w:sz="4" w:space="0"/>
+              <w:left w:val="single" w:color="auto" w:sz="4" w:space="0"/>
+              <w:bottom w:val="single" w:color="auto" w:sz="4" w:space="0"/>
+              <w:right w:val="single" w:color="auto" w:sz="4" w:space="0"/>
+            </w:tcBorders>
+            <w:shd w:val="clear" w:color="auto" w:fill="99CCFF"/>
+          </w:tcPr>
+          <w:p>
+            <w:pPr>
+              <w:pStyle w:val="38"/>
+              <w:rPr>
+                <w:sz w:val="21"/>
+                <w:szCs w:val="21"/>
+                <w:lang w:eastAsia="zh-CN"/>
+              </w:rPr>
+            </w:pPr>
+            <w:r>
+              <w:rPr>
+                <w:rFonts w:hint="eastAsia"/>
+              </w:rPr>
+              <w:t>definition</w:t>
+            </w:r>
+          </w:p>
+        </w:tc>
+        <w:tc>
+          <w:tcPr>
+            <w:tcW w:w="6870" w:type="dxa"/>
+            <w:gridSpan w:val="3"/>
+            <w:tcBorders>
+              <w:top w:val="single" w:color="auto" w:sz="4" w:space="0"/>
+              <w:left w:val="single" w:color="auto" w:sz="4" w:space="0"/>
+              <w:bottom w:val="single" w:color="auto" w:sz="4" w:space="0"/>
+              <w:right w:val="single" w:color="auto" w:sz="4" w:space="0"/>
+            </w:tcBorders>
+          </w:tcPr>
+          <w:p>
+            <w:pPr>
+              <w:pStyle w:val="38"/>
+            </w:pPr>
+            <w:r>
+              <w:rPr>
+                <w:rFonts w:hint="eastAsia"/>
+              </w:rPr>
+              <w:t xml:space="preserve">public void </w:t>
+            </w:r>
+            <w:r>
+              <w:rPr>
+                <w:rFonts w:hint="eastAsia"/>
+                <w:lang w:val="en-US" w:eastAsia="zh-CN"/>
+              </w:rPr>
+              <w:t>control</w:t>
+            </w:r>
+            <w:r>
+              <w:rPr>
+                <w:rFonts w:hint="eastAsia"/>
+              </w:rPr>
+              <w:t>DefaultSimData(int simData</w:t>
+            </w:r>
+            <w:r>
+              <w:rPr>
+                <w:rFonts w:hint="eastAsia"/>
+                <w:lang w:val="en-US" w:eastAsia="zh-CN"/>
+              </w:rPr>
+              <w:t>,boolean isEnable</w:t>
+            </w:r>
+            <w:r>
+              <w:rPr>
+                <w:rFonts w:hint="eastAsia"/>
+              </w:rPr>
+              <w:t xml:space="preserve">) </w:t>
+            </w:r>
+          </w:p>
+        </w:tc>
+      </w:tr>
+      <w:tr>
+        <w:tblPrEx>
+          <w:tblBorders>
+            <w:top w:val="single" w:color="auto" w:sz="4" w:space="0"/>
+            <w:left w:val="single" w:color="auto" w:sz="4" w:space="0"/>
+            <w:bottom w:val="single" w:color="auto" w:sz="4" w:space="0"/>
+            <w:right w:val="single" w:color="auto" w:sz="4" w:space="0"/>
+            <w:insideH w:val="single" w:color="auto" w:sz="4" w:space="0"/>
+            <w:insideV w:val="single" w:color="auto" w:sz="4" w:space="0"/>
+          </w:tblBorders>
+          <w:tblCellMar>
+            <w:top w:w="0" w:type="dxa"/>
+            <w:left w:w="108" w:type="dxa"/>
+            <w:bottom w:w="0" w:type="dxa"/>
+            <w:right w:w="108" w:type="dxa"/>
+          </w:tblCellMar>
+        </w:tblPrEx>
+        <w:trPr>
+          <w:trHeight w:val="461" w:hRule="atLeast"/>
+          <w:jc w:val="center"/>
+        </w:trPr>
+        <w:tc>
+          <w:tcPr>
+            <w:tcW w:w="1413" w:type="dxa"/>
+            <w:tcBorders>
+              <w:top w:val="single" w:color="auto" w:sz="4" w:space="0"/>
+              <w:left w:val="single" w:color="auto" w:sz="4" w:space="0"/>
+              <w:bottom w:val="single" w:color="auto" w:sz="4" w:space="0"/>
+              <w:right w:val="single" w:color="auto" w:sz="4" w:space="0"/>
+            </w:tcBorders>
+            <w:shd w:val="clear" w:color="auto" w:fill="99CCFF"/>
+          </w:tcPr>
+          <w:p>
+            <w:pPr>
+              <w:pStyle w:val="38"/>
+              <w:rPr>
+                <w:rFonts w:cs="Times New Roman"/>
+                <w:kern w:val="2"/>
+              </w:rPr>
+            </w:pPr>
+            <w:r>
+              <w:rPr>
+                <w:rFonts w:hint="eastAsia"/>
+              </w:rPr>
+              <w:t>illustrate</w:t>
+            </w:r>
+          </w:p>
+        </w:tc>
+        <w:tc>
+          <w:tcPr>
+            <w:tcW w:w="6870" w:type="dxa"/>
+            <w:gridSpan w:val="3"/>
+            <w:tcBorders>
+              <w:top w:val="single" w:color="auto" w:sz="4" w:space="0"/>
+              <w:left w:val="single" w:color="auto" w:sz="4" w:space="0"/>
+              <w:bottom w:val="single" w:color="auto" w:sz="4" w:space="0"/>
+              <w:right w:val="single" w:color="auto" w:sz="4" w:space="0"/>
+            </w:tcBorders>
+          </w:tcPr>
+          <w:p>
+            <w:pPr>
+              <w:pStyle w:val="38"/>
+              <w:rPr>
+                <w:rFonts w:hint="default"/>
+                <w:lang w:val="en-US" w:eastAsia="zh-CN"/>
+              </w:rPr>
+            </w:pPr>
+            <w:r>
+              <w:rPr>
+                <w:rFonts w:hint="eastAsia"/>
+                <w:lang w:val="en-US" w:eastAsia="zh-CN"/>
+              </w:rPr>
+              <w:t>control the  data of SIM card</w:t>
+            </w:r>
+          </w:p>
+        </w:tc>
+      </w:tr>
+      <w:tr>
+        <w:tblPrEx>
+          <w:tblBorders>
+            <w:top w:val="single" w:color="auto" w:sz="4" w:space="0"/>
+            <w:left w:val="single" w:color="auto" w:sz="4" w:space="0"/>
+            <w:bottom w:val="single" w:color="auto" w:sz="4" w:space="0"/>
+            <w:right w:val="single" w:color="auto" w:sz="4" w:space="0"/>
+            <w:insideH w:val="single" w:color="auto" w:sz="4" w:space="0"/>
+            <w:insideV w:val="single" w:color="auto" w:sz="4" w:space="0"/>
+          </w:tblBorders>
+          <w:tblCellMar>
+            <w:top w:w="0" w:type="dxa"/>
+            <w:left w:w="108" w:type="dxa"/>
+            <w:bottom w:w="0" w:type="dxa"/>
+            <w:right w:w="108" w:type="dxa"/>
+          </w:tblCellMar>
+        </w:tblPrEx>
+        <w:trPr>
+          <w:trHeight w:val="299" w:hRule="atLeast"/>
+          <w:jc w:val="center"/>
+        </w:trPr>
+        <w:tc>
+          <w:tcPr>
+            <w:tcW w:w="1413" w:type="dxa"/>
+            <w:vMerge w:val="restart"/>
+            <w:tcBorders>
+              <w:top w:val="nil"/>
+              <w:left w:val="single" w:color="auto" w:sz="4" w:space="0"/>
+              <w:right w:val="single" w:color="auto" w:sz="4" w:space="0"/>
+            </w:tcBorders>
+            <w:shd w:val="clear" w:color="auto" w:fill="99CCFF"/>
+          </w:tcPr>
+          <w:p>
+            <w:pPr>
+              <w:pStyle w:val="38"/>
+              <w:rPr>
+                <w:kern w:val="2"/>
+              </w:rPr>
+            </w:pPr>
+            <w:r>
+              <w:rPr>
+                <w:rFonts w:hint="eastAsia"/>
+              </w:rPr>
+              <w:t>parameter</w:t>
+            </w:r>
+          </w:p>
+        </w:tc>
+        <w:tc>
+          <w:tcPr>
+            <w:tcW w:w="1107" w:type="dxa"/>
+            <w:tcBorders>
+              <w:top w:val="single" w:color="auto" w:sz="4" w:space="0"/>
+              <w:left w:val="single" w:color="auto" w:sz="4" w:space="0"/>
+              <w:bottom w:val="single" w:color="auto" w:sz="4" w:space="0"/>
+              <w:right w:val="single" w:color="auto" w:sz="4" w:space="0"/>
+            </w:tcBorders>
+            <w:shd w:val="clear" w:color="auto" w:fill="FFCC99"/>
+          </w:tcPr>
+          <w:p>
+            <w:pPr>
+              <w:pStyle w:val="38"/>
+            </w:pPr>
+            <w:r>
+              <w:rPr>
+                <w:rFonts w:hint="eastAsia"/>
+              </w:rPr>
+              <w:t>name</w:t>
+            </w:r>
+          </w:p>
+        </w:tc>
+        <w:tc>
+          <w:tcPr>
+            <w:tcW w:w="1080" w:type="dxa"/>
+            <w:tcBorders>
+              <w:top w:val="single" w:color="auto" w:sz="4" w:space="0"/>
+              <w:left w:val="single" w:color="auto" w:sz="4" w:space="0"/>
+              <w:bottom w:val="single" w:color="auto" w:sz="4" w:space="0"/>
+              <w:right w:val="single" w:color="auto" w:sz="4" w:space="0"/>
+            </w:tcBorders>
+            <w:shd w:val="clear" w:color="auto" w:fill="FFCC99"/>
+          </w:tcPr>
+          <w:p>
+            <w:pPr>
+              <w:pStyle w:val="38"/>
+            </w:pPr>
+            <w:r>
+              <w:rPr>
+                <w:rFonts w:hint="eastAsia"/>
+              </w:rPr>
+              <w:t>type</w:t>
+            </w:r>
+          </w:p>
+        </w:tc>
+        <w:tc>
+          <w:tcPr>
+            <w:tcW w:w="4683" w:type="dxa"/>
+            <w:tcBorders>
+              <w:top w:val="single" w:color="auto" w:sz="4" w:space="0"/>
+              <w:left w:val="single" w:color="auto" w:sz="4" w:space="0"/>
+              <w:bottom w:val="single" w:color="auto" w:sz="4" w:space="0"/>
+              <w:right w:val="single" w:color="auto" w:sz="4" w:space="0"/>
+            </w:tcBorders>
+            <w:shd w:val="clear" w:color="auto" w:fill="FFCC99"/>
+          </w:tcPr>
+          <w:p>
+            <w:pPr>
+              <w:pStyle w:val="38"/>
+            </w:pPr>
+            <w:r>
+              <w:rPr>
+                <w:rFonts w:hint="eastAsia"/>
+              </w:rPr>
+              <w:t>tips</w:t>
+            </w:r>
+          </w:p>
+        </w:tc>
+      </w:tr>
+      <w:tr>
+        <w:tblPrEx>
+          <w:tblBorders>
+            <w:top w:val="single" w:color="auto" w:sz="4" w:space="0"/>
+            <w:left w:val="single" w:color="auto" w:sz="4" w:space="0"/>
+            <w:bottom w:val="single" w:color="auto" w:sz="4" w:space="0"/>
+            <w:right w:val="single" w:color="auto" w:sz="4" w:space="0"/>
+            <w:insideH w:val="single" w:color="auto" w:sz="4" w:space="0"/>
+            <w:insideV w:val="single" w:color="auto" w:sz="4" w:space="0"/>
+          </w:tblBorders>
+          <w:tblCellMar>
+            <w:top w:w="0" w:type="dxa"/>
+            <w:left w:w="108" w:type="dxa"/>
+            <w:bottom w:w="0" w:type="dxa"/>
+            <w:right w:w="108" w:type="dxa"/>
+          </w:tblCellMar>
+        </w:tblPrEx>
+        <w:trPr>
+          <w:trHeight w:val="300" w:hRule="atLeast"/>
+          <w:jc w:val="center"/>
+        </w:trPr>
+        <w:tc>
+          <w:tcPr>
+            <w:tcW w:w="1413" w:type="dxa"/>
+            <w:vMerge w:val="continue"/>
+            <w:tcBorders>
+              <w:left w:val="single" w:color="auto" w:sz="4" w:space="0"/>
+              <w:right w:val="single" w:color="auto" w:sz="4" w:space="0"/>
+            </w:tcBorders>
+            <w:vAlign w:val="center"/>
+          </w:tcPr>
+          <w:p>
+            <w:pPr>
+              <w:pStyle w:val="38"/>
+              <w:rPr>
+                <w:kern w:val="2"/>
+                <w:sz w:val="21"/>
+                <w:szCs w:val="21"/>
+              </w:rPr>
+            </w:pPr>
+          </w:p>
+        </w:tc>
+        <w:tc>
+          <w:tcPr>
+            <w:tcW w:w="1107" w:type="dxa"/>
+            <w:tcBorders>
+              <w:top w:val="single" w:color="auto" w:sz="4" w:space="0"/>
+              <w:left w:val="single" w:color="auto" w:sz="4" w:space="0"/>
+              <w:bottom w:val="single" w:color="auto" w:sz="4" w:space="0"/>
+              <w:right w:val="single" w:color="auto" w:sz="4" w:space="0"/>
+            </w:tcBorders>
+          </w:tcPr>
+          <w:p>
+            <w:pPr>
+              <w:pStyle w:val="38"/>
+              <w:rPr>
+                <w:lang w:eastAsia="zh-CN"/>
+              </w:rPr>
+            </w:pPr>
+            <w:r>
+              <w:rPr>
+                <w:rFonts w:hint="eastAsia"/>
+              </w:rPr>
+              <w:t>simData</w:t>
+            </w:r>
+          </w:p>
+        </w:tc>
+        <w:tc>
+          <w:tcPr>
+            <w:tcW w:w="1080" w:type="dxa"/>
+            <w:tcBorders>
+              <w:top w:val="single" w:color="auto" w:sz="4" w:space="0"/>
+              <w:left w:val="single" w:color="auto" w:sz="4" w:space="0"/>
+              <w:bottom w:val="single" w:color="auto" w:sz="4" w:space="0"/>
+              <w:right w:val="single" w:color="auto" w:sz="4" w:space="0"/>
+            </w:tcBorders>
+          </w:tcPr>
+          <w:p>
+            <w:pPr>
+              <w:pStyle w:val="38"/>
+              <w:rPr>
+                <w:rFonts w:hint="default" w:cs="Microsoft Sans Serif"/>
+                <w:kern w:val="2"/>
+                <w:lang w:val="en-US" w:eastAsia="zh-CN"/>
+              </w:rPr>
+            </w:pPr>
+            <w:r>
+              <w:rPr>
+                <w:rFonts w:hint="eastAsia" w:cs="Microsoft Sans Serif"/>
+                <w:kern w:val="2"/>
+                <w:lang w:val="en-US" w:eastAsia="zh-CN"/>
+              </w:rPr>
+              <w:t>Int</w:t>
+            </w:r>
+          </w:p>
+        </w:tc>
+        <w:tc>
+          <w:tcPr>
+            <w:tcW w:w="4683" w:type="dxa"/>
+            <w:tcBorders>
+              <w:top w:val="single" w:color="auto" w:sz="4" w:space="0"/>
+              <w:left w:val="single" w:color="auto" w:sz="4" w:space="0"/>
+              <w:bottom w:val="single" w:color="auto" w:sz="4" w:space="0"/>
+              <w:right w:val="single" w:color="auto" w:sz="4" w:space="0"/>
+            </w:tcBorders>
+          </w:tcPr>
+          <w:p>
+            <w:pPr>
+              <w:pStyle w:val="38"/>
+              <w:numPr>
+                <w:ilvl w:val="0"/>
+                <w:numId w:val="4"/>
+              </w:numPr>
+              <w:rPr>
+                <w:rFonts w:hint="eastAsia" w:cs="Times New Roman"/>
+                <w:lang w:val="en-US" w:eastAsia="zh-CN"/>
+              </w:rPr>
+            </w:pPr>
+            <w:r>
+              <w:rPr>
+                <w:rFonts w:hint="eastAsia" w:cs="Times New Roman"/>
+                <w:lang w:val="en-US" w:eastAsia="zh-CN"/>
+              </w:rPr>
+              <w:t>sim1</w:t>
+            </w:r>
+            <w:bookmarkStart w:id="72" w:name="_GoBack"/>
+            <w:bookmarkEnd w:id="72"/>
+          </w:p>
+          <w:p>
+            <w:pPr>
+              <w:pStyle w:val="38"/>
+              <w:numPr>
+                <w:ilvl w:val="0"/>
+                <w:numId w:val="4"/>
+              </w:numPr>
+              <w:rPr>
+                <w:rFonts w:hint="default" w:cs="Times New Roman"/>
+                <w:lang w:val="en-US" w:eastAsia="zh-CN"/>
+              </w:rPr>
+            </w:pPr>
+            <w:r>
+              <w:rPr>
+                <w:rFonts w:hint="eastAsia" w:cs="Times New Roman"/>
+                <w:lang w:val="en-US" w:eastAsia="zh-CN"/>
+              </w:rPr>
+              <w:t>sim2</w:t>
+            </w:r>
+          </w:p>
+        </w:tc>
+      </w:tr>
+      <w:tr>
+        <w:tblPrEx>
+          <w:tblBorders>
+            <w:top w:val="single" w:color="auto" w:sz="4" w:space="0"/>
+            <w:left w:val="single" w:color="auto" w:sz="4" w:space="0"/>
+            <w:bottom w:val="single" w:color="auto" w:sz="4" w:space="0"/>
+            <w:right w:val="single" w:color="auto" w:sz="4" w:space="0"/>
+            <w:insideH w:val="single" w:color="auto" w:sz="4" w:space="0"/>
+            <w:insideV w:val="single" w:color="auto" w:sz="4" w:space="0"/>
+          </w:tblBorders>
+          <w:tblCellMar>
+            <w:top w:w="0" w:type="dxa"/>
+            <w:left w:w="108" w:type="dxa"/>
+            <w:bottom w:w="0" w:type="dxa"/>
+            <w:right w:w="108" w:type="dxa"/>
+          </w:tblCellMar>
+        </w:tblPrEx>
+        <w:trPr>
+          <w:trHeight w:val="300" w:hRule="atLeast"/>
+          <w:jc w:val="center"/>
+        </w:trPr>
+        <w:tc>
+          <w:tcPr>
+            <w:tcW w:w="1413" w:type="dxa"/>
+            <w:vMerge w:val="continue"/>
+            <w:tcBorders>
+              <w:left w:val="single" w:color="auto" w:sz="4" w:space="0"/>
+              <w:bottom w:val="single" w:color="auto" w:sz="4" w:space="0"/>
+              <w:right w:val="single" w:color="auto" w:sz="4" w:space="0"/>
+            </w:tcBorders>
+            <w:vAlign w:val="center"/>
+          </w:tcPr>
+          <w:p>
+            <w:pPr>
+              <w:pStyle w:val="38"/>
+              <w:rPr>
+                <w:kern w:val="2"/>
+                <w:sz w:val="21"/>
+                <w:szCs w:val="21"/>
+              </w:rPr>
+            </w:pPr>
+          </w:p>
+        </w:tc>
+        <w:tc>
+          <w:tcPr>
+            <w:tcW w:w="1107" w:type="dxa"/>
+            <w:tcBorders>
+              <w:top w:val="single" w:color="auto" w:sz="4" w:space="0"/>
+              <w:left w:val="single" w:color="auto" w:sz="4" w:space="0"/>
+              <w:bottom w:val="single" w:color="auto" w:sz="4" w:space="0"/>
+              <w:right w:val="single" w:color="auto" w:sz="4" w:space="0"/>
+            </w:tcBorders>
+          </w:tcPr>
+          <w:p>
+            <w:pPr>
+              <w:pStyle w:val="38"/>
+              <w:rPr>
+                <w:rFonts w:hint="eastAsia"/>
+              </w:rPr>
+            </w:pPr>
+            <w:r>
+              <w:rPr>
+                <w:rFonts w:hint="eastAsia"/>
+                <w:lang w:val="en-US" w:eastAsia="zh-CN"/>
+              </w:rPr>
+              <w:t>isEnable</w:t>
+            </w:r>
+          </w:p>
+        </w:tc>
+        <w:tc>
+          <w:tcPr>
+            <w:tcW w:w="1080" w:type="dxa"/>
+            <w:tcBorders>
+              <w:top w:val="single" w:color="auto" w:sz="4" w:space="0"/>
+              <w:left w:val="single" w:color="auto" w:sz="4" w:space="0"/>
+              <w:bottom w:val="single" w:color="auto" w:sz="4" w:space="0"/>
+              <w:right w:val="single" w:color="auto" w:sz="4" w:space="0"/>
+            </w:tcBorders>
+          </w:tcPr>
+          <w:p>
+            <w:pPr>
+              <w:pStyle w:val="38"/>
+              <w:rPr>
+                <w:rFonts w:hint="default" w:cs="Microsoft Sans Serif"/>
+                <w:kern w:val="2"/>
+                <w:lang w:val="en-US" w:eastAsia="zh-CN"/>
+              </w:rPr>
+            </w:pPr>
+            <w:r>
+              <w:rPr>
+                <w:rFonts w:hint="eastAsia" w:cs="Microsoft Sans Serif"/>
+                <w:kern w:val="2"/>
+                <w:lang w:val="en-US" w:eastAsia="zh-CN"/>
+              </w:rPr>
+              <w:t>boolean</w:t>
+            </w:r>
+          </w:p>
+        </w:tc>
+        <w:tc>
+          <w:tcPr>
+            <w:tcW w:w="4683" w:type="dxa"/>
+            <w:tcBorders>
+              <w:top w:val="single" w:color="auto" w:sz="4" w:space="0"/>
+              <w:left w:val="single" w:color="auto" w:sz="4" w:space="0"/>
+              <w:bottom w:val="single" w:color="auto" w:sz="4" w:space="0"/>
+              <w:right w:val="single" w:color="auto" w:sz="4" w:space="0"/>
+            </w:tcBorders>
+          </w:tcPr>
+          <w:p>
+            <w:pPr>
+              <w:pStyle w:val="38"/>
+              <w:numPr>
+                <w:numId w:val="0"/>
+              </w:numPr>
+              <w:rPr>
+                <w:rFonts w:hint="eastAsia" w:cs="Times New Roman"/>
+                <w:lang w:val="en-US" w:eastAsia="zh-CN"/>
+              </w:rPr>
+            </w:pPr>
+            <w:r>
+              <w:rPr>
+                <w:rFonts w:hint="eastAsia" w:cs="Times New Roman"/>
+                <w:lang w:val="en-US" w:eastAsia="zh-CN"/>
+              </w:rPr>
+              <w:t>True-enable</w:t>
+            </w:r>
+          </w:p>
+          <w:p>
+            <w:pPr>
+              <w:pStyle w:val="38"/>
+              <w:numPr>
+                <w:numId w:val="0"/>
+              </w:numPr>
+              <w:rPr>
+                <w:rFonts w:hint="default" w:cs="Times New Roman"/>
+                <w:lang w:val="en-US" w:eastAsia="zh-CN"/>
+              </w:rPr>
+            </w:pPr>
+            <w:r>
+              <w:rPr>
+                <w:rFonts w:hint="eastAsia" w:cs="Times New Roman"/>
+                <w:lang w:val="en-US" w:eastAsia="zh-CN"/>
+              </w:rPr>
+              <w:t>False-disable</w:t>
             </w:r>
           </w:p>
         </w:tc>
@@ -26829,9 +28057,9 @@
           <w:lang w:eastAsia="zh-CN"/>
         </w:rPr>
       </w:pPr>
-      <w:bookmarkStart w:id="57" w:name="_Toc30802"/>
-      <w:bookmarkStart w:id="58" w:name="_Toc176968965"/>
-      <w:bookmarkStart w:id="59" w:name="_Toc3242"/>
+      <w:bookmarkStart w:id="57" w:name="_Toc176968965"/>
+      <w:bookmarkStart w:id="58" w:name="_Toc3242"/>
+      <w:bookmarkStart w:id="59" w:name="_Toc30802"/>
       <w:r>
         <w:rPr>
           <w:rFonts w:hint="eastAsia"/>
@@ -31322,14 +32550,6 @@
       </w:tr>
       <w:tr>
         <w:tblPrEx>
-          <w:tblBorders>
-            <w:top w:val="single" w:color="auto" w:sz="4" w:space="0"/>
-            <w:left w:val="single" w:color="auto" w:sz="4" w:space="0"/>
-            <w:bottom w:val="single" w:color="auto" w:sz="4" w:space="0"/>
-            <w:right w:val="single" w:color="auto" w:sz="4" w:space="0"/>
-            <w:insideH w:val="single" w:color="auto" w:sz="4" w:space="0"/>
-            <w:insideV w:val="single" w:color="auto" w:sz="4" w:space="0"/>
-          </w:tblBorders>
           <w:tblCellMar>
             <w:top w:w="0" w:type="dxa"/>
             <w:left w:w="108" w:type="dxa"/>
@@ -33416,6 +34636,18 @@
 <file path=word/numbering.xml><?xml version="1.0" encoding="utf-8"?>
 <w:numbering xmlns:wpc="http://schemas.microsoft.com/office/word/2010/wordprocessingCanvas" xmlns:mc="http://schemas.openxmlformats.org/markup-compatibility/2006" xmlns:o="urn:schemas-microsoft-com:office:office" xmlns:r="http://schemas.openxmlformats.org/officeDocument/2006/relationships" xmlns:m="http://schemas.openxmlformats.org/officeDocument/2006/math" xmlns:v="urn:schemas-microsoft-com:vml" xmlns:wp14="http://schemas.microsoft.com/office/word/2010/wordprocessingDrawing" xmlns:wp="http://schemas.openxmlformats.org/drawingml/2006/wordprocessingDrawing" xmlns:w10="urn:schemas-microsoft-com:office:word" xmlns:w="http://schemas.openxmlformats.org/wordprocessingml/2006/main" xmlns:w14="http://schemas.microsoft.com/office/word/2010/wordml" xmlns:wpg="http://schemas.microsoft.com/office/word/2010/wordprocessingGroup" xmlns:wpi="http://schemas.microsoft.com/office/word/2010/wordprocessingInk" xmlns:wne="http://schemas.microsoft.com/office/word/2006/wordml" xmlns:wps="http://schemas.microsoft.com/office/word/2010/wordprocessingShape" xmlns:wpsCustomData="http://www.wps.cn/officeDocument/2013/wpsCustomData" mc:Ignorable="w14 wp14">
   <w:abstractNum w:abstractNumId="0">
+    <w:nsid w:val="DB19368C"/>
+    <w:multiLevelType w:val="singleLevel"/>
+    <w:tmpl w:val="DB19368C"/>
+    <w:lvl w:ilvl="0" w:tentative="0">
+      <w:start w:val="0"/>
+      <w:numFmt w:val="decimal"/>
+      <w:suff w:val="nothing"/>
+      <w:lvlText w:val="%1-"/>
+      <w:lvlJc w:val="left"/>
+    </w:lvl>
+  </w:abstractNum>
+  <w:abstractNum w:abstractNumId="1">
     <w:nsid w:val="0A632D81"/>
     <w:multiLevelType w:val="multilevel"/>
     <w:tmpl w:val="0A632D81"/>
@@ -33534,7 +34766,19 @@
       </w:rPr>
     </w:lvl>
   </w:abstractNum>
-  <w:abstractNum w:abstractNumId="1">
+  <w:abstractNum w:abstractNumId="2">
+    <w:nsid w:val="10227842"/>
+    <w:multiLevelType w:val="singleLevel"/>
+    <w:tmpl w:val="10227842"/>
+    <w:lvl w:ilvl="0" w:tentative="0">
+      <w:start w:val="0"/>
+      <w:numFmt w:val="decimal"/>
+      <w:suff w:val="nothing"/>
+      <w:lvlText w:val="%1-"/>
+      <w:lvlJc w:val="left"/>
+    </w:lvl>
+  </w:abstractNum>
+  <w:abstractNum w:abstractNumId="3">
     <w:nsid w:val="50F05172"/>
     <w:multiLevelType w:val="multilevel"/>
     <w:tmpl w:val="50F05172"/>
@@ -33622,10 +34866,16 @@
     </w:lvl>
   </w:abstractNum>
   <w:num w:numId="1">
+    <w:abstractNumId w:val="1"/>
+  </w:num>
+  <w:num w:numId="2">
+    <w:abstractNumId w:val="3"/>
+  </w:num>
+  <w:num w:numId="3">
     <w:abstractNumId w:val="0"/>
   </w:num>
-  <w:num w:numId="2">
-    <w:abstractNumId w:val="1"/>
+  <w:num w:numId="4">
+    <w:abstractNumId w:val="2"/>
   </w:num>
 </w:numbering>
 </file>

</xml_diff>